<commit_message>
Final plan for lit review
</commit_message>
<xml_diff>
--- a/Notes/Chen, Multimodal Multi-task Learning for Dimensional and Continuous Emotion Recognition.docx
+++ b/Notes/Chen, Multimodal Multi-task Learning for Dimensional and Continuous Emotion Recognition.docx
@@ -6,15 +6,10 @@
       <w:pPr>
         <w:pStyle w:val="Title"/>
       </w:pPr>
-      <w:bookmarkStart w:id="0" w:name="_GoBack"/>
       <w:r>
-        <w:t xml:space="preserve">Chen, </w:t>
-      </w:r>
-      <w:r>
-        <w:t>Multimodal Multi-task Learning for Dimensional and Continuous Emotion Recognition</w:t>
+        <w:t>Chen, Multimodal Multi-task Learning for Dimensional and Continuous Emotion Recognition</w:t>
       </w:r>
     </w:p>
-    <w:bookmarkEnd w:id="0"/>
     <w:p/>
     <w:p>
       <w:r>
@@ -23,9 +18,25 @@
     </w:p>
     <w:p/>
     <w:p>
+      <w:pPr>
+        <w:rPr>
+          <w:b/>
+        </w:rPr>
+      </w:pPr>
       <w:r>
         <w:t>These guys found the temporal LSTM model significantly outperformed the non-temporal SVR model for arousal and valence dimensions.</w:t>
       </w:r>
+      <w:r>
+        <w:t xml:space="preserve"> (</w:t>
+      </w:r>
+      <w:r>
+        <w:rPr>
+          <w:b/>
+        </w:rPr>
+        <w:t>conclusion)</w:t>
+      </w:r>
+      <w:bookmarkStart w:id="0" w:name="_GoBack"/>
+      <w:bookmarkEnd w:id="0"/>
     </w:p>
     <w:p/>
     <w:sectPr>

</xml_diff>